<commit_message>
feat: Added edge sprite and colliders
</commit_message>
<xml_diff>
--- a/Apuntes/Diseño de videojuegos.docx
+++ b/Apuntes/Diseño de videojuegos.docx
@@ -26,6 +26,16 @@
     <w:p>
       <w:r>
         <w:t>Por ejemplo:</w:t>
+      </w:r>
+    </w:p>
+    <w:p>
+      <w:proofErr w:type="spellStart"/>
+      <w:r>
+        <w:t>Delivery</w:t>
+      </w:r>
+      <w:proofErr w:type="spellEnd"/>
+      <w:r>
+        <w:t xml:space="preserve"> Driver:</w:t>
       </w:r>
     </w:p>
     <w:p>
@@ -113,9 +123,105 @@
       </w:r>
     </w:p>
     <w:p>
+      <w:r>
+        <w:t xml:space="preserve">Snow </w:t>
+      </w:r>
+      <w:proofErr w:type="spellStart"/>
+      <w:r>
+        <w:t>Boarder</w:t>
+      </w:r>
+      <w:proofErr w:type="spellEnd"/>
+      <w:r>
+        <w:t>:</w:t>
+      </w:r>
+    </w:p>
+    <w:p>
+      <w:r>
+        <w:rPr>
+          <w:noProof/>
+          <w:lang w:eastAsia="es-ES"/>
+        </w:rPr>
+        <w:drawing>
+          <wp:inline distT="0" distB="0" distL="0" distR="0" wp14:anchorId="51015FF9" wp14:editId="0376316F">
+            <wp:extent cx="3137909" cy="1685925"/>
+            <wp:effectExtent l="0" t="0" r="5715" b="0"/>
+            <wp:docPr id="3" name="Imagen 3"/>
+            <wp:cNvGraphicFramePr>
+              <a:graphicFrameLocks xmlns:a="http://schemas.openxmlformats.org/drawingml/2006/main" noChangeAspect="1"/>
+            </wp:cNvGraphicFramePr>
+            <a:graphic xmlns:a="http://schemas.openxmlformats.org/drawingml/2006/main">
+              <a:graphicData uri="http://schemas.openxmlformats.org/drawingml/2006/picture">
+                <pic:pic xmlns:pic="http://schemas.openxmlformats.org/drawingml/2006/picture">
+                  <pic:nvPicPr>
+                    <pic:cNvPr id="1" name=""/>
+                    <pic:cNvPicPr/>
+                  </pic:nvPicPr>
+                  <pic:blipFill>
+                    <a:blip r:embed="rId6"/>
+                    <a:stretch>
+                      <a:fillRect/>
+                    </a:stretch>
+                  </pic:blipFill>
+                  <pic:spPr>
+                    <a:xfrm>
+                      <a:off x="0" y="0"/>
+                      <a:ext cx="3162148" cy="1698948"/>
+                    </a:xfrm>
+                    <a:prstGeom prst="rect">
+                      <a:avLst/>
+                    </a:prstGeom>
+                  </pic:spPr>
+                </pic:pic>
+              </a:graphicData>
+            </a:graphic>
+          </wp:inline>
+        </w:drawing>
+      </w:r>
+      <w:r>
+        <w:rPr>
+          <w:noProof/>
+          <w:lang w:eastAsia="es-ES"/>
+        </w:rPr>
+        <w:drawing>
+          <wp:inline distT="0" distB="0" distL="0" distR="0" wp14:anchorId="6C1F8592" wp14:editId="726CDB0F">
+            <wp:extent cx="1599178" cy="1685925"/>
+            <wp:effectExtent l="0" t="0" r="1270" b="0"/>
+            <wp:docPr id="5" name="Imagen 5"/>
+            <wp:cNvGraphicFramePr>
+              <a:graphicFrameLocks xmlns:a="http://schemas.openxmlformats.org/drawingml/2006/main" noChangeAspect="1"/>
+            </wp:cNvGraphicFramePr>
+            <a:graphic xmlns:a="http://schemas.openxmlformats.org/drawingml/2006/main">
+              <a:graphicData uri="http://schemas.openxmlformats.org/drawingml/2006/picture">
+                <pic:pic xmlns:pic="http://schemas.openxmlformats.org/drawingml/2006/picture">
+                  <pic:nvPicPr>
+                    <pic:cNvPr id="1" name=""/>
+                    <pic:cNvPicPr/>
+                  </pic:nvPicPr>
+                  <pic:blipFill>
+                    <a:blip r:embed="rId7"/>
+                    <a:stretch>
+                      <a:fillRect/>
+                    </a:stretch>
+                  </pic:blipFill>
+                  <pic:spPr>
+                    <a:xfrm>
+                      <a:off x="0" y="0"/>
+                      <a:ext cx="1635799" cy="1724532"/>
+                    </a:xfrm>
+                    <a:prstGeom prst="rect">
+                      <a:avLst/>
+                    </a:prstGeom>
+                  </pic:spPr>
+                </pic:pic>
+              </a:graphicData>
+            </a:graphic>
+          </wp:inline>
+        </w:drawing>
+      </w:r>
       <w:bookmarkStart w:id="0" w:name="_GoBack"/>
       <w:bookmarkEnd w:id="0"/>
     </w:p>
+    <w:p/>
     <w:sectPr>
       <w:pgSz w:w="11906" w:h="16838"/>
       <w:pgMar w:top="1417" w:right="1701" w:bottom="1417" w:left="1701" w:header="708" w:footer="708" w:gutter="0"/>

</xml_diff>